<commit_message>
Instrukcija - pareizā versija
</commit_message>
<xml_diff>
--- a/instrukcija.docx
+++ b/instrukcija.docx
@@ -286,7 +286,13 @@
         <w:rPr>
           <w:lang w:val="lv-LV"/>
         </w:rPr>
-        <w:t>efektīvākam mācību procesam, lai smadzenes spēj noturēt fokusu darbam, ievērojot 25 minūtes aktīva darba un 5 minūšu pauzes, atkārtojot ciklu 4 reizes, pēc kā ir 30 minūšu pauze.</w:t>
+        <w:t xml:space="preserve">efektīvākam mācību procesam, lai smadzenes spēj noturēt fokusu darbam, ievērojot 25 minūtes aktīva darba un 5 minūšu pauzes, atkārtojot ciklu 4 reizes, </w:t>
+      </w:r>
+      <w:r>
+        <w:rPr>
+          <w:lang w:val="lv-LV"/>
+        </w:rPr>
+        <w:t>tikai pēdējā pauze ir 25 minūtes.</w:t>
       </w:r>
     </w:p>
     <w:p>
@@ -581,19 +587,19 @@
         <w:rPr>
           <w:lang w:val="lv-LV"/>
         </w:rPr>
-        <w:t xml:space="preserve">darba un paužu </w:t>
-      </w:r>
-      <w:r>
-        <w:rPr>
-          <w:lang w:val="lv-LV"/>
-        </w:rPr>
-        <w:t>cikl</w:t>
-      </w:r>
-      <w:r>
-        <w:rPr>
-          <w:lang w:val="lv-LV"/>
-        </w:rPr>
-        <w:t>iem (skat. punkt. 2-3.), parādās teksts “Lietotājs atpūšas (25 min)”</w:t>
+        <w:t xml:space="preserve">darba </w:t>
+      </w:r>
+      <w:r>
+        <w:rPr>
+          <w:lang w:val="lv-LV"/>
+        </w:rPr>
+        <w:t>fāzēm,</w:t>
+      </w:r>
+      <w:r>
+        <w:rPr>
+          <w:lang w:val="lv-LV"/>
+        </w:rPr>
+        <w:t>(skat. punkt. 2-3.), parādās teksts “Lietotājs atpūšas (25 min)”</w:t>
       </w:r>
       <w:r>
         <w:rPr>
@@ -618,106 +624,10 @@
         <w:t xml:space="preserve">Pēc 25 atpūtas minūtēm, programma piedāvā sākties no jauna </w:t>
       </w:r>
       <w:r>
-        <w:t>"</w:t>
-      </w:r>
-      <w:proofErr w:type="spellStart"/>
-      <w:r>
-        <w:t>Vēlies</w:t>
-      </w:r>
-      <w:proofErr w:type="spellEnd"/>
-      <w:r>
-        <w:t xml:space="preserve"> </w:t>
-      </w:r>
-      <w:proofErr w:type="spellStart"/>
-      <w:r>
-        <w:t>sākt</w:t>
-      </w:r>
-      <w:proofErr w:type="spellEnd"/>
-      <w:r>
-        <w:t xml:space="preserve"> </w:t>
-      </w:r>
-      <w:proofErr w:type="spellStart"/>
-      <w:r>
-        <w:t>taimeri</w:t>
-      </w:r>
-      <w:proofErr w:type="spellEnd"/>
-      <w:r>
-        <w:t xml:space="preserve"> no </w:t>
-      </w:r>
-      <w:proofErr w:type="spellStart"/>
-      <w:r>
-        <w:t>jauna</w:t>
-      </w:r>
-      <w:proofErr w:type="spellEnd"/>
-      <w:r>
-        <w:t>?"</w:t>
-      </w:r>
-      <w:r>
-        <w:t xml:space="preserve"> (</w:t>
-      </w:r>
-      <w:proofErr w:type="gramStart"/>
-      <w:r>
-        <w:t>skat</w:t>
-      </w:r>
-      <w:proofErr w:type="gramEnd"/>
-      <w:r>
-        <w:t xml:space="preserve">. 2. att.), un, </w:t>
-      </w:r>
-      <w:proofErr w:type="spellStart"/>
-      <w:r>
-        <w:t>nospiežot</w:t>
-      </w:r>
-      <w:proofErr w:type="spellEnd"/>
-      <w:r>
-        <w:t xml:space="preserve"> </w:t>
-      </w:r>
-      <w:proofErr w:type="spellStart"/>
-      <w:r>
-        <w:t>pogu</w:t>
-      </w:r>
-      <w:proofErr w:type="spellEnd"/>
-      <w:r>
-        <w:t xml:space="preserve"> “</w:t>
-      </w:r>
-      <w:proofErr w:type="spellStart"/>
-      <w:r>
-        <w:t>Sākt</w:t>
-      </w:r>
-      <w:proofErr w:type="spellEnd"/>
-      <w:r>
-        <w:t xml:space="preserve">”, </w:t>
-      </w:r>
-      <w:proofErr w:type="spellStart"/>
-      <w:r>
-        <w:t>programma</w:t>
-      </w:r>
-      <w:proofErr w:type="spellEnd"/>
-      <w:r>
-        <w:t xml:space="preserve"> </w:t>
-      </w:r>
-      <w:proofErr w:type="spellStart"/>
-      <w:r>
-        <w:t>sākas</w:t>
-      </w:r>
-      <w:proofErr w:type="spellEnd"/>
-      <w:r>
-        <w:t xml:space="preserve"> no </w:t>
-      </w:r>
-      <w:proofErr w:type="spellStart"/>
-      <w:r>
-        <w:t>jauna</w:t>
-      </w:r>
-      <w:proofErr w:type="spellEnd"/>
-      <w:r>
-        <w:t xml:space="preserve"> (no 3. </w:t>
-      </w:r>
-      <w:proofErr w:type="spellStart"/>
-      <w:r>
-        <w:t>punkta</w:t>
-      </w:r>
-      <w:proofErr w:type="spellEnd"/>
-      <w:r>
-        <w:t>)</w:t>
+        <w:t>"Vēlies sākt taimeri no jauna?"</w:t>
+      </w:r>
+      <w:r>
+        <w:t xml:space="preserve"> (skat. 2. att.), un, nospiežot pogu “Sākt”, programma sākas no jauna (no 3. punkta)</w:t>
       </w:r>
     </w:p>
     <w:p>
@@ -818,93 +728,11 @@
         </w:numPr>
         <w:jc w:val="both"/>
       </w:pPr>
-      <w:proofErr w:type="spellStart"/>
-      <w:r>
-        <w:t>Programmu</w:t>
-      </w:r>
-      <w:proofErr w:type="spellEnd"/>
-      <w:r>
-        <w:t xml:space="preserve"> var </w:t>
-      </w:r>
-      <w:proofErr w:type="spellStart"/>
-      <w:r>
-        <w:t>aizvērt</w:t>
-      </w:r>
-      <w:proofErr w:type="spellEnd"/>
-      <w:r>
-        <w:t xml:space="preserve"> </w:t>
-      </w:r>
-      <w:proofErr w:type="spellStart"/>
-      <w:r>
-        <w:t>jebkurā</w:t>
-      </w:r>
-      <w:proofErr w:type="spellEnd"/>
-      <w:r>
-        <w:t xml:space="preserve"> </w:t>
-      </w:r>
-      <w:proofErr w:type="spellStart"/>
-      <w:r>
-        <w:t>brīdī</w:t>
-      </w:r>
-      <w:proofErr w:type="spellEnd"/>
-      <w:r>
-        <w:t xml:space="preserve">, </w:t>
-      </w:r>
-      <w:proofErr w:type="spellStart"/>
-      <w:r>
-        <w:t>nospiežot</w:t>
-      </w:r>
-      <w:proofErr w:type="spellEnd"/>
-      <w:r>
-        <w:t xml:space="preserve"> </w:t>
-      </w:r>
-      <w:proofErr w:type="spellStart"/>
-      <w:r>
-        <w:t>uz</w:t>
-      </w:r>
-      <w:proofErr w:type="spellEnd"/>
-      <w:r>
-        <w:t xml:space="preserve"> </w:t>
-      </w:r>
-      <w:proofErr w:type="spellStart"/>
-      <w:r>
-        <w:t>pogas</w:t>
-      </w:r>
-      <w:proofErr w:type="spellEnd"/>
-      <w:r>
-        <w:t xml:space="preserve"> “Close” (</w:t>
-      </w:r>
-      <w:proofErr w:type="spellStart"/>
-      <w:r>
-        <w:t>krustiņš</w:t>
-      </w:r>
-      <w:proofErr w:type="spellEnd"/>
-      <w:r>
-        <w:t xml:space="preserve"> </w:t>
-      </w:r>
-      <w:proofErr w:type="spellStart"/>
-      <w:r>
-        <w:t>augšējā</w:t>
-      </w:r>
-      <w:proofErr w:type="spellEnd"/>
-      <w:r>
-        <w:t xml:space="preserve"> </w:t>
-      </w:r>
-      <w:proofErr w:type="spellStart"/>
-      <w:r>
-        <w:t>labējā</w:t>
-      </w:r>
-      <w:proofErr w:type="spellEnd"/>
-      <w:r>
-        <w:t xml:space="preserve"> </w:t>
-      </w:r>
-      <w:proofErr w:type="spellStart"/>
-      <w:r>
-        <w:t>stūrī</w:t>
-      </w:r>
-      <w:proofErr w:type="spellEnd"/>
-      <w:r>
-        <w:t>).</w:t>
+      <w:r>
+        <w:t>Programmu var aizvērt jebkurā brīdī, nospiežot uz pogas</w:t>
+      </w:r>
+      <w:r>
+        <w:t xml:space="preserve"> “Close” (krustiņš augšējā labējā stūrī).</w:t>
       </w:r>
     </w:p>
     <w:sectPr>
@@ -1713,6 +1541,7 @@
   <w:style w:type="character" w:default="1" w:styleId="DefaultParagraphFont">
     <w:name w:val="Default Paragraph Font"/>
     <w:uiPriority w:val="1"/>
+    <w:semiHidden/>
     <w:unhideWhenUsed/>
   </w:style>
   <w:style w:type="table" w:default="1" w:styleId="TableNormal">

</xml_diff>